<commit_message>
Update File đặc chỉ chi tiết Use Case Update file HienTrangNghiepVu_Xuan_15_04.doc(Thêm 2 chức năng tra cứu đội bóng và tiếp nhận danh sách các cầu thù) HaiPM
</commit_message>
<xml_diff>
--- a/ projectquanlybongdavodichquocgia/Document/Specify/SPECIFY PROJECT_HaiPM.docx
+++ b/ projectquanlybongdavodichquocgia/Document/Specify/SPECIFY PROJECT_HaiPM.docx
@@ -138,7 +138,13 @@
               <w:t xml:space="preserve"> </w:t>
             </w:r>
             <w:r>
-              <w:t>nhà, Sân nhà, Sức chứa, Đơn vị chủ quản, Chủ tịch, Vốn điều lệ ban đầu, Địa chỉ, Tel/Fax, Website).</w:t>
+              <w:t xml:space="preserve">nhà, Sân nhà, Sức chứa, Đơn vị chủ quản, Chủ tịch, Vốn điều lệ ban đầu, Địa chỉ, </w:t>
+            </w:r>
+            <w:r>
+              <w:t xml:space="preserve"> hạng</w:t>
+            </w:r>
+            <w:r>
+              <w:t>).</w:t>
             </w:r>
           </w:p>
           <w:p>
@@ -601,8 +607,6 @@
               </w:rPr>
               <w:t>Tra Cứu Cầu Thủ</w:t>
             </w:r>
-            <w:bookmarkStart w:id="0" w:name="_GoBack"/>
-            <w:bookmarkEnd w:id="0"/>
           </w:p>
         </w:tc>
       </w:tr>
@@ -636,7 +640,7 @@
               <w:cnfStyle w:val="000000100000" w:firstRow="0" w:lastRow="0" w:firstColumn="0" w:lastColumn="0" w:oddVBand="0" w:evenVBand="0" w:oddHBand="1" w:evenHBand="0" w:firstRowFirstColumn="0" w:firstRowLastColumn="0" w:lastRowFirstColumn="0" w:lastRowLastColumn="0"/>
             </w:pPr>
             <w:r>
-              <w:t>Là một chủ tịch của đội bóng, tôi có nhu cầu đăng ký thông tin thành lập đội bóng cho các mùa giải bóng đá.</w:t>
+              <w:t>Người dùng có nhu cầu tra cấu thông tin cầu thủ ( ứng với các tiêu chí như tên, tuổi, đội bóng, vị trí, loại cầu thủ..)</w:t>
             </w:r>
           </w:p>
         </w:tc>
@@ -670,18 +674,18 @@
               <w:pStyle w:val="ListParagraph"/>
               <w:numPr>
                 <w:ilvl w:val="0"/>
-                <w:numId w:val="1"/>
+                <w:numId w:val="6"/>
               </w:numPr>
               <w:cnfStyle w:val="000000000000" w:firstRow="0" w:lastRow="0" w:firstColumn="0" w:lastColumn="0" w:oddVBand="0" w:evenVBand="0" w:oddHBand="0" w:evenHBand="0" w:firstRowFirstColumn="0" w:firstRowLastColumn="0" w:lastRowFirstColumn="0" w:lastRowLastColumn="0"/>
             </w:pPr>
             <w:r>
-              <w:t>Hệ thống yêu cầu cung cấp các thông tin sau: Logo, Tên đội, Ngày thành lập, Màu áo sân</w:t>
-            </w:r>
-            <w:r>
-              <w:t xml:space="preserve"> </w:t>
-            </w:r>
-            <w:r>
-              <w:t>nhà, Sân nhà, Sức chứa, Đơn vị chủ quản, Chủ tịch, Vốn điều lệ ban đầu, Địa chỉ, Tel/Fax, Website).</w:t>
+              <w:t>Hệ thống yêu cầu cung cấp các thông tin sau</w:t>
+            </w:r>
+            <w:r>
+              <w:t>: Tên cầu thủ, tuổi cầu thủ, đội bóng, vị trí, loại cầu thủ</w:t>
+            </w:r>
+            <w:r>
+              <w:t>).</w:t>
             </w:r>
           </w:p>
           <w:p>
@@ -689,12 +693,18 @@
               <w:pStyle w:val="ListParagraph"/>
               <w:numPr>
                 <w:ilvl w:val="0"/>
-                <w:numId w:val="1"/>
+                <w:numId w:val="6"/>
               </w:numPr>
               <w:cnfStyle w:val="000000000000" w:firstRow="0" w:lastRow="0" w:firstColumn="0" w:lastColumn="0" w:oddVBand="0" w:evenVBand="0" w:oddHBand="0" w:evenHBand="0" w:firstRowFirstColumn="0" w:firstRowLastColumn="0" w:lastRowFirstColumn="0" w:lastRowLastColumn="0"/>
             </w:pPr>
             <w:r>
-              <w:t>Người dùng cung cấp các thông tin cần thiết.</w:t>
+              <w:t>Người dùng cung cấp các thông tin cần thiết</w:t>
+            </w:r>
+            <w:r>
+              <w:t xml:space="preserve"> (Nếu có)</w:t>
+            </w:r>
+            <w:r>
+              <w:t>.</w:t>
             </w:r>
           </w:p>
           <w:p>
@@ -702,12 +712,15 @@
               <w:pStyle w:val="ListParagraph"/>
               <w:numPr>
                 <w:ilvl w:val="0"/>
-                <w:numId w:val="1"/>
+                <w:numId w:val="6"/>
               </w:numPr>
               <w:cnfStyle w:val="000000000000" w:firstRow="0" w:lastRow="0" w:firstColumn="0" w:lastColumn="0" w:oddVBand="0" w:evenVBand="0" w:oddHBand="0" w:evenHBand="0" w:firstRowFirstColumn="0" w:firstRowLastColumn="0" w:lastRowFirstColumn="0" w:lastRowLastColumn="0"/>
             </w:pPr>
             <w:r>
-              <w:t>Người dùng đề nghị tiếp nhận hồ sơ các đội đăng ký mới(Cụ thể là nhấn nút resgister trên màn hình)</w:t>
+              <w:t xml:space="preserve">Người dùng đề nghị </w:t>
+            </w:r>
+            <w:r>
+              <w:t>tra cứu thông tin cầu thủ được cung cấp.</w:t>
             </w:r>
           </w:p>
           <w:p>
@@ -715,12 +728,15 @@
               <w:pStyle w:val="ListParagraph"/>
               <w:numPr>
                 <w:ilvl w:val="0"/>
-                <w:numId w:val="1"/>
+                <w:numId w:val="6"/>
               </w:numPr>
               <w:cnfStyle w:val="000000000000" w:firstRow="0" w:lastRow="0" w:firstColumn="0" w:lastColumn="0" w:oddVBand="0" w:evenVBand="0" w:oddHBand="0" w:evenHBand="0" w:firstRowFirstColumn="0" w:firstRowLastColumn="0" w:lastRowFirstColumn="0" w:lastRowLastColumn="0"/>
             </w:pPr>
             <w:r>
-              <w:t>Hệ thống thưc hiện đăng ký hồ sơ đội bóng xuống DB theo thông tin người dùng cung cấp</w:t>
+              <w:t xml:space="preserve">Hệ thống thưc hiện </w:t>
+            </w:r>
+            <w:r>
+              <w:t>tìm kiếm cầu thủ.</w:t>
             </w:r>
           </w:p>
           <w:p>
@@ -728,12 +744,15 @@
               <w:pStyle w:val="ListParagraph"/>
               <w:numPr>
                 <w:ilvl w:val="0"/>
-                <w:numId w:val="1"/>
+                <w:numId w:val="6"/>
               </w:numPr>
               <w:cnfStyle w:val="000000000000" w:firstRow="0" w:lastRow="0" w:firstColumn="0" w:lastColumn="0" w:oddVBand="0" w:evenVBand="0" w:oddHBand="0" w:evenHBand="0" w:firstRowFirstColumn="0" w:firstRowLastColumn="0" w:lastRowFirstColumn="0" w:lastRowLastColumn="0"/>
             </w:pPr>
             <w:r>
-              <w:t>Hệ thống đưa ra thông tin cho biết hồ sơ đã được đăng ký</w:t>
+              <w:t>Hệ thống đưa ra thông tin cho biết hồ</w:t>
+            </w:r>
+            <w:r>
+              <w:t xml:space="preserve"> cầu thủ ứng với yêu cầu người dùng.</w:t>
             </w:r>
           </w:p>
         </w:tc>
@@ -776,7 +795,7 @@
               <w:pStyle w:val="ListParagraph"/>
               <w:numPr>
                 <w:ilvl w:val="0"/>
-                <w:numId w:val="2"/>
+                <w:numId w:val="7"/>
               </w:numPr>
               <w:cnfStyle w:val="000000100000" w:firstRow="0" w:lastRow="0" w:firstColumn="0" w:lastColumn="0" w:oddVBand="0" w:evenVBand="0" w:oddHBand="1" w:evenHBand="0" w:firstRowFirstColumn="0" w:firstRowLastColumn="0" w:lastRowFirstColumn="0" w:lastRowLastColumn="0"/>
             </w:pPr>
@@ -789,7 +808,7 @@
               <w:pStyle w:val="ListParagraph"/>
               <w:numPr>
                 <w:ilvl w:val="0"/>
-                <w:numId w:val="2"/>
+                <w:numId w:val="7"/>
               </w:numPr>
               <w:cnfStyle w:val="000000100000" w:firstRow="0" w:lastRow="0" w:firstColumn="0" w:lastColumn="0" w:oddVBand="0" w:evenVBand="0" w:oddHBand="1" w:evenHBand="0" w:firstRowFirstColumn="0" w:firstRowLastColumn="0" w:lastRowFirstColumn="0" w:lastRowLastColumn="0"/>
             </w:pPr>
@@ -802,7 +821,16 @@
               <w:cnfStyle w:val="000000100000" w:firstRow="0" w:lastRow="0" w:firstColumn="0" w:lastColumn="0" w:oddVBand="0" w:evenVBand="0" w:oddHBand="1" w:evenHBand="0" w:firstRowFirstColumn="0" w:firstRowLastColumn="0" w:lastRowFirstColumn="0" w:lastRowLastColumn="0"/>
             </w:pPr>
             <w:r>
-              <w:t>4a. Không thể đăng ký được hồ sơ đội bóng</w:t>
+              <w:t xml:space="preserve">4a. Không thể </w:t>
+            </w:r>
+            <w:r>
+              <w:t xml:space="preserve"> tìm kiếm được</w:t>
+            </w:r>
+            <w:r>
+              <w:t xml:space="preserve"> hồ </w:t>
+            </w:r>
+            <w:r>
+              <w:t>sơ cầu thủ.</w:t>
             </w:r>
           </w:p>
           <w:p>
@@ -810,12 +838,24 @@
               <w:pStyle w:val="ListParagraph"/>
               <w:numPr>
                 <w:ilvl w:val="0"/>
-                <w:numId w:val="3"/>
+                <w:numId w:val="8"/>
               </w:numPr>
               <w:cnfStyle w:val="000000100000" w:firstRow="0" w:lastRow="0" w:firstColumn="0" w:lastColumn="0" w:oddVBand="0" w:evenVBand="0" w:oddHBand="1" w:evenHBand="0" w:firstRowFirstColumn="0" w:firstRowLastColumn="0" w:lastRowFirstColumn="0" w:lastRowLastColumn="0"/>
             </w:pPr>
             <w:r>
-              <w:t>Hệ thống thông báo không thể đăng ký được hồ sơ đội bóng theo thông tin cung cấp.</w:t>
+              <w:t xml:space="preserve">Hệ thống thông báo không thể </w:t>
+            </w:r>
+            <w:r>
+              <w:t>tìm kiếm</w:t>
+            </w:r>
+            <w:r>
+              <w:t xml:space="preserve">được hồ sơ </w:t>
+            </w:r>
+            <w:r>
+              <w:t xml:space="preserve">cầu thủ </w:t>
+            </w:r>
+            <w:r>
+              <w:t>theo thông tin cung cấp.</w:t>
             </w:r>
           </w:p>
           <w:p>
@@ -823,12 +863,12 @@
               <w:pStyle w:val="ListParagraph"/>
               <w:numPr>
                 <w:ilvl w:val="0"/>
-                <w:numId w:val="3"/>
+                <w:numId w:val="8"/>
               </w:numPr>
               <w:cnfStyle w:val="000000100000" w:firstRow="0" w:lastRow="0" w:firstColumn="0" w:lastColumn="0" w:oddVBand="0" w:evenVBand="0" w:oddHBand="1" w:evenHBand="0" w:firstRowFirstColumn="0" w:firstRowLastColumn="0" w:lastRowFirstColumn="0" w:lastRowLastColumn="0"/>
             </w:pPr>
             <w:r>
-              <w:t>2. Hệ thống đề nghị cung cấp lại thông tin.</w:t>
+              <w:t>Hệ thống đề nghị cung cấp lại thông tin.</w:t>
             </w:r>
           </w:p>
         </w:tc>
@@ -897,12 +937,18 @@
               <w:pStyle w:val="ListParagraph"/>
               <w:numPr>
                 <w:ilvl w:val="0"/>
-                <w:numId w:val="4"/>
+                <w:numId w:val="9"/>
               </w:numPr>
               <w:cnfStyle w:val="000000100000" w:firstRow="0" w:lastRow="0" w:firstColumn="0" w:lastColumn="0" w:oddVBand="0" w:evenVBand="0" w:oddHBand="1" w:evenHBand="0" w:firstRowFirstColumn="0" w:firstRowLastColumn="0" w:lastRowFirstColumn="0" w:lastRowLastColumn="0"/>
             </w:pPr>
             <w:r>
-              <w:t>Giao diện cho việc thành lập đội bóng phải dễ dàng sử dụng đối với người dùng lần đầu tiên sử dụng.</w:t>
+              <w:t xml:space="preserve">Giao diện cho việc </w:t>
+            </w:r>
+            <w:r>
+              <w:t>tìm kiếm cầu thủ</w:t>
+            </w:r>
+            <w:r>
+              <w:t xml:space="preserve"> phải dễ dàng sử dụng đối với người dùng lần đầu tiên sử dụng.</w:t>
             </w:r>
           </w:p>
           <w:p>
@@ -910,12 +956,15 @@
               <w:pStyle w:val="ListParagraph"/>
               <w:numPr>
                 <w:ilvl w:val="0"/>
-                <w:numId w:val="4"/>
+                <w:numId w:val="9"/>
               </w:numPr>
               <w:cnfStyle w:val="000000100000" w:firstRow="0" w:lastRow="0" w:firstColumn="0" w:lastColumn="0" w:oddVBand="0" w:evenVBand="0" w:oddHBand="1" w:evenHBand="0" w:firstRowFirstColumn="0" w:firstRowLastColumn="0" w:lastRowFirstColumn="0" w:lastRowLastColumn="0"/>
             </w:pPr>
             <w:r>
-              <w:t>Thời gian phản hồi việc xử lý đăng ký không quá 1 phút</w:t>
+              <w:t>Thời gian phản hồi việc xử</w:t>
+            </w:r>
+            <w:r>
+              <w:t xml:space="preserve"> lý đăng ký không quá 30 giây.</w:t>
             </w:r>
           </w:p>
           <w:p>
@@ -923,7 +972,532 @@
               <w:pStyle w:val="ListParagraph"/>
               <w:numPr>
                 <w:ilvl w:val="0"/>
-                <w:numId w:val="4"/>
+                <w:numId w:val="9"/>
+              </w:numPr>
+              <w:cnfStyle w:val="000000100000" w:firstRow="0" w:lastRow="0" w:firstColumn="0" w:lastColumn="0" w:oddVBand="0" w:evenVBand="0" w:oddHBand="1" w:evenHBand="0" w:firstRowFirstColumn="0" w:firstRowLastColumn="0" w:lastRowFirstColumn="0" w:lastRowLastColumn="0"/>
+            </w:pPr>
+            <w:r>
+              <w:t>Các chức năng phụ trong chương trình(nếu có) yêu cầu trực quan, khả dụng, thích ứng với giao diện.</w:t>
+            </w:r>
+          </w:p>
+        </w:tc>
+      </w:tr>
+      <w:tr>
+        <w:tc>
+          <w:tcPr>
+            <w:cnfStyle w:val="001000000000" w:firstRow="0" w:lastRow="0" w:firstColumn="1" w:lastColumn="0" w:oddVBand="0" w:evenVBand="0" w:oddHBand="0" w:evenHBand="0" w:firstRowFirstColumn="0" w:firstRowLastColumn="0" w:lastRowFirstColumn="0" w:lastRowLastColumn="0"/>
+            <w:tcW w:w="4788" w:type="dxa"/>
+            <w:tcBorders>
+              <w:right w:val="single" w:sz="8" w:space="0" w:color="000000" w:themeColor="text1"/>
+            </w:tcBorders>
+          </w:tcPr>
+          <w:p/>
+        </w:tc>
+        <w:tc>
+          <w:tcPr>
+            <w:tcW w:w="4788" w:type="dxa"/>
+            <w:tcBorders>
+              <w:top w:val="single" w:sz="8" w:space="0" w:color="000000" w:themeColor="text1"/>
+              <w:left w:val="single" w:sz="8" w:space="0" w:color="000000" w:themeColor="text1"/>
+              <w:bottom w:val="single" w:sz="8" w:space="0" w:color="000000" w:themeColor="text1"/>
+            </w:tcBorders>
+          </w:tcPr>
+          <w:p>
+            <w:pPr>
+              <w:cnfStyle w:val="000000000000" w:firstRow="0" w:lastRow="0" w:firstColumn="0" w:lastColumn="0" w:oddVBand="0" w:evenVBand="0" w:oddHBand="0" w:evenHBand="0" w:firstRowFirstColumn="0" w:firstRowLastColumn="0" w:lastRowFirstColumn="0" w:lastRowLastColumn="0"/>
+            </w:pPr>
+          </w:p>
+        </w:tc>
+      </w:tr>
+    </w:tbl>
+    <w:p>
+      <w:pPr>
+        <w:ind w:left="360"/>
+        <w:rPr>
+          <w:b/>
+          <w:i/>
+          <w:u w:val="single"/>
+        </w:rPr>
+      </w:pPr>
+    </w:p>
+    <w:p>
+      <w:pPr>
+        <w:ind w:left="360"/>
+        <w:rPr>
+          <w:b/>
+          <w:i/>
+          <w:u w:val="single"/>
+        </w:rPr>
+      </w:pPr>
+    </w:p>
+    <w:p>
+      <w:pPr>
+        <w:pStyle w:val="ListParagraph"/>
+        <w:numPr>
+          <w:ilvl w:val="0"/>
+          <w:numId w:val="5"/>
+        </w:numPr>
+        <w:rPr>
+          <w:b/>
+          <w:i/>
+          <w:u w:val="single"/>
+        </w:rPr>
+      </w:pPr>
+      <w:r>
+        <w:rPr>
+          <w:b/>
+          <w:i/>
+          <w:u w:val="single"/>
+        </w:rPr>
+        <w:t>Xét yêu cầu “ Lập Lịch Thi Đấu”:</w:t>
+      </w:r>
+    </w:p>
+    <w:p>
+      <w:pPr>
+        <w:ind w:left="360"/>
+        <w:rPr>
+          <w:b/>
+          <w:u w:val="single"/>
+        </w:rPr>
+      </w:pPr>
+      <w:r>
+        <w:rPr>
+          <w:b/>
+          <w:u w:val="single"/>
+        </w:rPr>
+        <w:t>Đặc Tả Chi Tiết Use-Case</w:t>
+      </w:r>
+      <w:r>
+        <w:rPr>
+          <w:b/>
+          <w:u w:val="single"/>
+        </w:rPr>
+        <w:t>:</w:t>
+      </w:r>
+    </w:p>
+    <w:p>
+      <w:pPr>
+        <w:ind w:left="360"/>
+        <w:rPr>
+          <w:b/>
+          <w:u w:val="single"/>
+        </w:rPr>
+      </w:pPr>
+    </w:p>
+    <w:tbl>
+      <w:tblPr>
+        <w:tblStyle w:val="LightList"/>
+        <w:tblpPr w:leftFromText="180" w:rightFromText="180" w:horzAnchor="margin" w:tblpY="1425"/>
+        <w:tblW w:w="0" w:type="auto"/>
+        <w:tblLook w:val="04A0" w:firstRow="1" w:lastRow="0" w:firstColumn="1" w:lastColumn="0" w:noHBand="0" w:noVBand="1"/>
+      </w:tblPr>
+      <w:tblGrid>
+        <w:gridCol w:w="4788"/>
+        <w:gridCol w:w="4788"/>
+      </w:tblGrid>
+      <w:tr>
+        <w:trPr>
+          <w:cnfStyle w:val="100000000000" w:firstRow="1" w:lastRow="0" w:firstColumn="0" w:lastColumn="0" w:oddVBand="0" w:evenVBand="0" w:oddHBand="0" w:evenHBand="0" w:firstRowFirstColumn="0" w:firstRowLastColumn="0" w:lastRowFirstColumn="0" w:lastRowLastColumn="0"/>
+        </w:trPr>
+        <w:tc>
+          <w:tcPr>
+            <w:cnfStyle w:val="001000000000" w:firstRow="0" w:lastRow="0" w:firstColumn="1" w:lastColumn="0" w:oddVBand="0" w:evenVBand="0" w:oddHBand="0" w:evenHBand="0" w:firstRowFirstColumn="0" w:firstRowLastColumn="0" w:lastRowFirstColumn="0" w:lastRowLastColumn="0"/>
+            <w:tcW w:w="4788" w:type="dxa"/>
+            <w:tcBorders>
+              <w:right w:val="single" w:sz="8" w:space="0" w:color="000000" w:themeColor="text1"/>
+            </w:tcBorders>
+          </w:tcPr>
+          <w:p>
+            <w:pPr>
+              <w:jc w:val="center"/>
+            </w:pPr>
+            <w:r>
+              <w:rPr>
+                <w:sz w:val="28"/>
+              </w:rPr>
+              <w:t>Use Case</w:t>
+            </w:r>
+          </w:p>
+        </w:tc>
+        <w:tc>
+          <w:tcPr>
+            <w:tcW w:w="4788" w:type="dxa"/>
+            <w:tcBorders>
+              <w:top w:val="single" w:sz="8" w:space="0" w:color="000000" w:themeColor="text1"/>
+              <w:left w:val="single" w:sz="8" w:space="0" w:color="000000" w:themeColor="text1"/>
+              <w:bottom w:val="single" w:sz="8" w:space="0" w:color="000000" w:themeColor="text1"/>
+            </w:tcBorders>
+          </w:tcPr>
+          <w:p>
+            <w:pPr>
+              <w:jc w:val="center"/>
+              <w:cnfStyle w:val="100000000000" w:firstRow="1" w:lastRow="0" w:firstColumn="0" w:lastColumn="0" w:oddVBand="0" w:evenVBand="0" w:oddHBand="0" w:evenHBand="0" w:firstRowFirstColumn="0" w:firstRowLastColumn="0" w:lastRowFirstColumn="0" w:lastRowLastColumn="0"/>
+              <w:rPr>
+                <w:sz w:val="28"/>
+              </w:rPr>
+            </w:pPr>
+            <w:r>
+              <w:rPr>
+                <w:sz w:val="28"/>
+              </w:rPr>
+              <w:t>Lập Lịch Thi Đấu</w:t>
+            </w:r>
+          </w:p>
+        </w:tc>
+      </w:tr>
+      <w:tr>
+        <w:trPr>
+          <w:cnfStyle w:val="000000100000" w:firstRow="0" w:lastRow="0" w:firstColumn="0" w:lastColumn="0" w:oddVBand="0" w:evenVBand="0" w:oddHBand="1" w:evenHBand="0" w:firstRowFirstColumn="0" w:firstRowLastColumn="0" w:lastRowFirstColumn="0" w:lastRowLastColumn="0"/>
+        </w:trPr>
+        <w:tc>
+          <w:tcPr>
+            <w:cnfStyle w:val="001000000000" w:firstRow="0" w:lastRow="0" w:firstColumn="1" w:lastColumn="0" w:oddVBand="0" w:evenVBand="0" w:oddHBand="0" w:evenHBand="0" w:firstRowFirstColumn="0" w:firstRowLastColumn="0" w:lastRowFirstColumn="0" w:lastRowLastColumn="0"/>
+            <w:tcW w:w="4788" w:type="dxa"/>
+            <w:tcBorders>
+              <w:right w:val="single" w:sz="8" w:space="0" w:color="000000" w:themeColor="text1"/>
+            </w:tcBorders>
+          </w:tcPr>
+          <w:p>
+            <w:r>
+              <w:t>Brief Descriptions</w:t>
+            </w:r>
+          </w:p>
+        </w:tc>
+        <w:tc>
+          <w:tcPr>
+            <w:tcW w:w="4788" w:type="dxa"/>
+            <w:tcBorders>
+              <w:left w:val="single" w:sz="8" w:space="0" w:color="000000" w:themeColor="text1"/>
+            </w:tcBorders>
+          </w:tcPr>
+          <w:p>
+            <w:pPr>
+              <w:cnfStyle w:val="000000100000" w:firstRow="0" w:lastRow="0" w:firstColumn="0" w:lastColumn="0" w:oddVBand="0" w:evenVBand="0" w:oddHBand="1" w:evenHBand="0" w:firstRowFirstColumn="0" w:firstRowLastColumn="0" w:lastRowFirstColumn="0" w:lastRowLastColumn="0"/>
+            </w:pPr>
+            <w:r>
+              <w:t>Sau khi mọi thủ tục về giải đấu đã được cập nhật, người dung nhấn nút lập lịch thi đấu để tạo lịch cho giải đấu được diễn ra</w:t>
+            </w:r>
+          </w:p>
+        </w:tc>
+      </w:tr>
+      <w:tr>
+        <w:tc>
+          <w:tcPr>
+            <w:cnfStyle w:val="001000000000" w:firstRow="0" w:lastRow="0" w:firstColumn="1" w:lastColumn="0" w:oddVBand="0" w:evenVBand="0" w:oddHBand="0" w:evenHBand="0" w:firstRowFirstColumn="0" w:firstRowLastColumn="0" w:lastRowFirstColumn="0" w:lastRowLastColumn="0"/>
+            <w:tcW w:w="4788" w:type="dxa"/>
+            <w:tcBorders>
+              <w:right w:val="single" w:sz="8" w:space="0" w:color="000000" w:themeColor="text1"/>
+            </w:tcBorders>
+          </w:tcPr>
+          <w:p>
+            <w:r>
+              <w:t>Main Flow</w:t>
+            </w:r>
+          </w:p>
+        </w:tc>
+        <w:tc>
+          <w:tcPr>
+            <w:tcW w:w="4788" w:type="dxa"/>
+            <w:tcBorders>
+              <w:top w:val="single" w:sz="8" w:space="0" w:color="000000" w:themeColor="text1"/>
+              <w:left w:val="single" w:sz="8" w:space="0" w:color="000000" w:themeColor="text1"/>
+              <w:bottom w:val="single" w:sz="8" w:space="0" w:color="000000" w:themeColor="text1"/>
+            </w:tcBorders>
+          </w:tcPr>
+          <w:p>
+            <w:pPr>
+              <w:pStyle w:val="ListParagraph"/>
+              <w:numPr>
+                <w:ilvl w:val="0"/>
+                <w:numId w:val="10"/>
+              </w:numPr>
+              <w:cnfStyle w:val="000000000000" w:firstRow="0" w:lastRow="0" w:firstColumn="0" w:lastColumn="0" w:oddVBand="0" w:evenVBand="0" w:oddHBand="0" w:evenHBand="0" w:firstRowFirstColumn="0" w:firstRowLastColumn="0" w:lastRowFirstColumn="0" w:lastRowLastColumn="0"/>
+            </w:pPr>
+            <w:r>
+              <w:t>Hệ thống yêu cầu cung cấp các thông tin sau</w:t>
+            </w:r>
+            <w:r>
+              <w:t>: ……?????</w:t>
+            </w:r>
+            <w:r>
+              <w:t>).</w:t>
+            </w:r>
+          </w:p>
+          <w:p>
+            <w:pPr>
+              <w:pStyle w:val="ListParagraph"/>
+              <w:numPr>
+                <w:ilvl w:val="0"/>
+                <w:numId w:val="10"/>
+              </w:numPr>
+              <w:cnfStyle w:val="000000000000" w:firstRow="0" w:lastRow="0" w:firstColumn="0" w:lastColumn="0" w:oddVBand="0" w:evenVBand="0" w:oddHBand="0" w:evenHBand="0" w:firstRowFirstColumn="0" w:firstRowLastColumn="0" w:lastRowFirstColumn="0" w:lastRowLastColumn="0"/>
+            </w:pPr>
+            <w:r>
+              <w:t>Người dùng cung cấp các thông tin cần thiết.</w:t>
+            </w:r>
+          </w:p>
+          <w:p>
+            <w:pPr>
+              <w:pStyle w:val="ListParagraph"/>
+              <w:numPr>
+                <w:ilvl w:val="0"/>
+                <w:numId w:val="10"/>
+              </w:numPr>
+              <w:cnfStyle w:val="000000000000" w:firstRow="0" w:lastRow="0" w:firstColumn="0" w:lastColumn="0" w:oddVBand="0" w:evenVBand="0" w:oddHBand="0" w:evenHBand="0" w:firstRowFirstColumn="0" w:firstRowLastColumn="0" w:lastRowFirstColumn="0" w:lastRowLastColumn="0"/>
+            </w:pPr>
+            <w:r>
+              <w:t xml:space="preserve">Người dùng đề nghị </w:t>
+            </w:r>
+            <w:r>
+              <w:t>tạo lịch thi đấu.</w:t>
+            </w:r>
+          </w:p>
+          <w:p>
+            <w:pPr>
+              <w:pStyle w:val="ListParagraph"/>
+              <w:numPr>
+                <w:ilvl w:val="0"/>
+                <w:numId w:val="10"/>
+              </w:numPr>
+              <w:cnfStyle w:val="000000000000" w:firstRow="0" w:lastRow="0" w:firstColumn="0" w:lastColumn="0" w:oddVBand="0" w:evenVBand="0" w:oddHBand="0" w:evenHBand="0" w:firstRowFirstColumn="0" w:firstRowLastColumn="0" w:lastRowFirstColumn="0" w:lastRowLastColumn="0"/>
+            </w:pPr>
+            <w:r>
+              <w:t xml:space="preserve">Hệ thống thưc hiện </w:t>
+            </w:r>
+            <w:r>
+              <w:t xml:space="preserve">tạo lịch thi đấu </w:t>
+            </w:r>
+            <w:r>
+              <w:t>theo thông tin người dùng cung cấp</w:t>
+            </w:r>
+            <w:r>
+              <w:t>.</w:t>
+            </w:r>
+          </w:p>
+          <w:p>
+            <w:pPr>
+              <w:pStyle w:val="ListParagraph"/>
+              <w:numPr>
+                <w:ilvl w:val="0"/>
+                <w:numId w:val="10"/>
+              </w:numPr>
+              <w:cnfStyle w:val="000000000000" w:firstRow="0" w:lastRow="0" w:firstColumn="0" w:lastColumn="0" w:oddVBand="0" w:evenVBand="0" w:oddHBand="0" w:evenHBand="0" w:firstRowFirstColumn="0" w:firstRowLastColumn="0" w:lastRowFirstColumn="0" w:lastRowLastColumn="0"/>
+            </w:pPr>
+            <w:r>
+              <w:t xml:space="preserve">Hệ thống đưa ra thông tin cho biết </w:t>
+            </w:r>
+            <w:r>
+              <w:t>lịch đã được tạo thành công.</w:t>
+            </w:r>
+          </w:p>
+        </w:tc>
+      </w:tr>
+      <w:tr>
+        <w:trPr>
+          <w:cnfStyle w:val="000000100000" w:firstRow="0" w:lastRow="0" w:firstColumn="0" w:lastColumn="0" w:oddVBand="0" w:evenVBand="0" w:oddHBand="1" w:evenHBand="0" w:firstRowFirstColumn="0" w:firstRowLastColumn="0" w:lastRowFirstColumn="0" w:lastRowLastColumn="0"/>
+        </w:trPr>
+        <w:tc>
+          <w:tcPr>
+            <w:cnfStyle w:val="001000000000" w:firstRow="0" w:lastRow="0" w:firstColumn="1" w:lastColumn="0" w:oddVBand="0" w:evenVBand="0" w:oddHBand="0" w:evenHBand="0" w:firstRowFirstColumn="0" w:firstRowLastColumn="0" w:lastRowFirstColumn="0" w:lastRowLastColumn="0"/>
+            <w:tcW w:w="4788" w:type="dxa"/>
+            <w:tcBorders>
+              <w:right w:val="single" w:sz="8" w:space="0" w:color="000000" w:themeColor="text1"/>
+            </w:tcBorders>
+          </w:tcPr>
+          <w:p>
+            <w:r>
+              <w:t>Alternative Flows</w:t>
+            </w:r>
+          </w:p>
+        </w:tc>
+        <w:tc>
+          <w:tcPr>
+            <w:tcW w:w="4788" w:type="dxa"/>
+            <w:tcBorders>
+              <w:left w:val="single" w:sz="8" w:space="0" w:color="000000" w:themeColor="text1"/>
+            </w:tcBorders>
+          </w:tcPr>
+          <w:p>
+            <w:pPr>
+              <w:cnfStyle w:val="000000100000" w:firstRow="0" w:lastRow="0" w:firstColumn="0" w:lastColumn="0" w:oddVBand="0" w:evenVBand="0" w:oddHBand="1" w:evenHBand="0" w:firstRowFirstColumn="0" w:firstRowLastColumn="0" w:lastRowFirstColumn="0" w:lastRowLastColumn="0"/>
+            </w:pPr>
+            <w:r>
+              <w:t>3a. Thông tin người dùng cung cấp không hợp lệ.</w:t>
+            </w:r>
+          </w:p>
+          <w:p>
+            <w:pPr>
+              <w:pStyle w:val="ListParagraph"/>
+              <w:numPr>
+                <w:ilvl w:val="0"/>
+                <w:numId w:val="11"/>
+              </w:numPr>
+              <w:cnfStyle w:val="000000100000" w:firstRow="0" w:lastRow="0" w:firstColumn="0" w:lastColumn="0" w:oddVBand="0" w:evenVBand="0" w:oddHBand="1" w:evenHBand="0" w:firstRowFirstColumn="0" w:firstRowLastColumn="0" w:lastRowFirstColumn="0" w:lastRowLastColumn="0"/>
+            </w:pPr>
+            <w:r>
+              <w:t>Hệ thống thông báo những thông tin nào không hợp lệ.</w:t>
+            </w:r>
+          </w:p>
+          <w:p>
+            <w:pPr>
+              <w:pStyle w:val="ListParagraph"/>
+              <w:numPr>
+                <w:ilvl w:val="0"/>
+                <w:numId w:val="11"/>
+              </w:numPr>
+              <w:cnfStyle w:val="000000100000" w:firstRow="0" w:lastRow="0" w:firstColumn="0" w:lastColumn="0" w:oddVBand="0" w:evenVBand="0" w:oddHBand="1" w:evenHBand="0" w:firstRowFirstColumn="0" w:firstRowLastColumn="0" w:lastRowFirstColumn="0" w:lastRowLastColumn="0"/>
+            </w:pPr>
+            <w:r>
+              <w:t>Hệ thống đề nghị cung cấp lại thông tin.</w:t>
+            </w:r>
+          </w:p>
+          <w:p>
+            <w:pPr>
+              <w:cnfStyle w:val="000000100000" w:firstRow="0" w:lastRow="0" w:firstColumn="0" w:lastColumn="0" w:oddVBand="0" w:evenVBand="0" w:oddHBand="1" w:evenHBand="0" w:firstRowFirstColumn="0" w:firstRowLastColumn="0" w:lastRowFirstColumn="0" w:lastRowLastColumn="0"/>
+            </w:pPr>
+            <w:r>
+              <w:t xml:space="preserve">4a. Không thể </w:t>
+            </w:r>
+            <w:r>
+              <w:t>tạo được lịch thi đấu.</w:t>
+            </w:r>
+          </w:p>
+          <w:p>
+            <w:pPr>
+              <w:pStyle w:val="ListParagraph"/>
+              <w:numPr>
+                <w:ilvl w:val="0"/>
+                <w:numId w:val="13"/>
+              </w:numPr>
+              <w:cnfStyle w:val="000000100000" w:firstRow="0" w:lastRow="0" w:firstColumn="0" w:lastColumn="0" w:oddVBand="0" w:evenVBand="0" w:oddHBand="1" w:evenHBand="0" w:firstRowFirstColumn="0" w:firstRowLastColumn="0" w:lastRowFirstColumn="0" w:lastRowLastColumn="0"/>
+            </w:pPr>
+            <w:r>
+              <w:t xml:space="preserve">Hệ thống thông báo không thể </w:t>
+            </w:r>
+            <w:r>
+              <w:t>tạo được lịch thi đấu với thông tin người dùng cung cấp.</w:t>
+            </w:r>
+          </w:p>
+          <w:p>
+            <w:pPr>
+              <w:pStyle w:val="ListParagraph"/>
+              <w:numPr>
+                <w:ilvl w:val="0"/>
+                <w:numId w:val="13"/>
+              </w:numPr>
+              <w:cnfStyle w:val="000000100000" w:firstRow="0" w:lastRow="0" w:firstColumn="0" w:lastColumn="0" w:oddVBand="0" w:evenVBand="0" w:oddHBand="1" w:evenHBand="0" w:firstRowFirstColumn="0" w:firstRowLastColumn="0" w:lastRowFirstColumn="0" w:lastRowLastColumn="0"/>
+            </w:pPr>
+            <w:r>
+              <w:t>Hệ thống đề nghị cung cấp lại thông tin.</w:t>
+            </w:r>
+          </w:p>
+        </w:tc>
+      </w:tr>
+      <w:tr>
+        <w:tc>
+          <w:tcPr>
+            <w:cnfStyle w:val="001000000000" w:firstRow="0" w:lastRow="0" w:firstColumn="1" w:lastColumn="0" w:oddVBand="0" w:evenVBand="0" w:oddHBand="0" w:evenHBand="0" w:firstRowFirstColumn="0" w:firstRowLastColumn="0" w:lastRowFirstColumn="0" w:lastRowLastColumn="0"/>
+            <w:tcW w:w="4788" w:type="dxa"/>
+            <w:tcBorders>
+              <w:right w:val="single" w:sz="8" w:space="0" w:color="000000" w:themeColor="text1"/>
+            </w:tcBorders>
+          </w:tcPr>
+          <w:p>
+            <w:r>
+              <w:t>Pre-Conditions</w:t>
+            </w:r>
+          </w:p>
+        </w:tc>
+        <w:tc>
+          <w:tcPr>
+            <w:tcW w:w="4788" w:type="dxa"/>
+            <w:tcBorders>
+              <w:top w:val="single" w:sz="8" w:space="0" w:color="000000" w:themeColor="text1"/>
+              <w:left w:val="single" w:sz="8" w:space="0" w:color="000000" w:themeColor="text1"/>
+              <w:bottom w:val="single" w:sz="8" w:space="0" w:color="000000" w:themeColor="text1"/>
+            </w:tcBorders>
+          </w:tcPr>
+          <w:p>
+            <w:pPr>
+              <w:cnfStyle w:val="000000000000" w:firstRow="0" w:lastRow="0" w:firstColumn="0" w:lastColumn="0" w:oddVBand="0" w:evenVBand="0" w:oddHBand="0" w:evenHBand="0" w:firstRowFirstColumn="0" w:firstRowLastColumn="0" w:lastRowFirstColumn="0" w:lastRowLastColumn="0"/>
+            </w:pPr>
+            <w:r>
+              <w:t>. Người dùng phải đăng nhập thành công vào hệ thống.</w:t>
+            </w:r>
+          </w:p>
+        </w:tc>
+      </w:tr>
+      <w:tr>
+        <w:trPr>
+          <w:cnfStyle w:val="000000100000" w:firstRow="0" w:lastRow="0" w:firstColumn="0" w:lastColumn="0" w:oddVBand="0" w:evenVBand="0" w:oddHBand="1" w:evenHBand="0" w:firstRowFirstColumn="0" w:firstRowLastColumn="0" w:lastRowFirstColumn="0" w:lastRowLastColumn="0"/>
+        </w:trPr>
+        <w:tc>
+          <w:tcPr>
+            <w:cnfStyle w:val="001000000000" w:firstRow="0" w:lastRow="0" w:firstColumn="1" w:lastColumn="0" w:oddVBand="0" w:evenVBand="0" w:oddHBand="0" w:evenHBand="0" w:firstRowFirstColumn="0" w:firstRowLastColumn="0" w:lastRowFirstColumn="0" w:lastRowLastColumn="0"/>
+            <w:tcW w:w="4788" w:type="dxa"/>
+            <w:tcBorders>
+              <w:right w:val="single" w:sz="8" w:space="0" w:color="000000" w:themeColor="text1"/>
+            </w:tcBorders>
+          </w:tcPr>
+          <w:p>
+            <w:r>
+              <w:t>Special Requirements</w:t>
+            </w:r>
+          </w:p>
+        </w:tc>
+        <w:tc>
+          <w:tcPr>
+            <w:tcW w:w="4788" w:type="dxa"/>
+            <w:tcBorders>
+              <w:left w:val="single" w:sz="8" w:space="0" w:color="000000" w:themeColor="text1"/>
+            </w:tcBorders>
+          </w:tcPr>
+          <w:p>
+            <w:pPr>
+              <w:pStyle w:val="ListParagraph"/>
+              <w:numPr>
+                <w:ilvl w:val="0"/>
+                <w:numId w:val="12"/>
+              </w:numPr>
+              <w:cnfStyle w:val="000000100000" w:firstRow="0" w:lastRow="0" w:firstColumn="0" w:lastColumn="0" w:oddVBand="0" w:evenVBand="0" w:oddHBand="1" w:evenHBand="0" w:firstRowFirstColumn="0" w:firstRowLastColumn="0" w:lastRowFirstColumn="0" w:lastRowLastColumn="0"/>
+            </w:pPr>
+            <w:r>
+              <w:t xml:space="preserve">Giao diện cho việc </w:t>
+            </w:r>
+            <w:r>
+              <w:t xml:space="preserve">tạo lịch thi đấu </w:t>
+            </w:r>
+            <w:r>
+              <w:t>phải dễ dàng sử dụng đối với người dùng lần đầu tiên sử dụng.</w:t>
+            </w:r>
+          </w:p>
+          <w:p>
+            <w:pPr>
+              <w:pStyle w:val="ListParagraph"/>
+              <w:numPr>
+                <w:ilvl w:val="0"/>
+                <w:numId w:val="12"/>
+              </w:numPr>
+              <w:cnfStyle w:val="000000100000" w:firstRow="0" w:lastRow="0" w:firstColumn="0" w:lastColumn="0" w:oddVBand="0" w:evenVBand="0" w:oddHBand="1" w:evenHBand="0" w:firstRowFirstColumn="0" w:firstRowLastColumn="0" w:lastRowFirstColumn="0" w:lastRowLastColumn="0"/>
+            </w:pPr>
+            <w:r>
+              <w:t xml:space="preserve">Thời gian phản hồi việc xử lý </w:t>
+            </w:r>
+            <w:r>
+              <w:t xml:space="preserve">tạo lịch </w:t>
+            </w:r>
+            <w:bookmarkStart w:id="0" w:name="_GoBack"/>
+            <w:bookmarkEnd w:id="0"/>
+            <w:r>
+              <w:t>không quá 1 phút</w:t>
+            </w:r>
+          </w:p>
+          <w:p>
+            <w:pPr>
+              <w:pStyle w:val="ListParagraph"/>
+              <w:numPr>
+                <w:ilvl w:val="0"/>
+                <w:numId w:val="12"/>
               </w:numPr>
               <w:cnfStyle w:val="000000100000" w:firstRow="0" w:lastRow="0" w:firstColumn="0" w:lastColumn="0" w:oddVBand="0" w:evenVBand="0" w:oddHBand="1" w:evenHBand="0" w:firstRowFirstColumn="0" w:firstRowLastColumn="0" w:lastRowFirstColumn="0" w:lastRowLastColumn="0"/>
             </w:pPr>
@@ -1034,6 +1608,362 @@
 <file path=word/numbering.xml><?xml version="1.0" encoding="utf-8"?>
 <w:numbering xmlns:wpc="http://schemas.microsoft.com/office/word/2010/wordprocessingCanvas" xmlns:mc="http://schemas.openxmlformats.org/markup-compatibility/2006" xmlns:o="urn:schemas-microsoft-com:office:office" xmlns:r="http://schemas.openxmlformats.org/officeDocument/2006/relationships" xmlns:m="http://schemas.openxmlformats.org/officeDocument/2006/math" xmlns:v="urn:schemas-microsoft-com:vml" xmlns:wp14="http://schemas.microsoft.com/office/word/2010/wordprocessingDrawing" xmlns:wp="http://schemas.openxmlformats.org/drawingml/2006/wordprocessingDrawing" xmlns:w10="urn:schemas-microsoft-com:office:word" xmlns:w="http://schemas.openxmlformats.org/wordprocessingml/2006/main" xmlns:w14="http://schemas.microsoft.com/office/word/2010/wordml" xmlns:wpg="http://schemas.microsoft.com/office/word/2010/wordprocessingGroup" xmlns:wpi="http://schemas.microsoft.com/office/word/2010/wordprocessingInk" xmlns:wne="http://schemas.microsoft.com/office/word/2006/wordml" xmlns:wps="http://schemas.microsoft.com/office/word/2010/wordprocessingShape" mc:Ignorable="w14 wp14">
   <w:abstractNum w:abstractNumId="0">
+    <w:nsid w:val="09E433DF"/>
+    <w:multiLevelType w:val="hybridMultilevel"/>
+    <w:tmpl w:val="5B342E7E"/>
+    <w:lvl w:ilvl="0" w:tplc="0409000F">
+      <w:start w:val="1"/>
+      <w:numFmt w:val="decimal"/>
+      <w:lvlText w:val="%1."/>
+      <w:lvlJc w:val="left"/>
+      <w:pPr>
+        <w:ind w:left="720" w:hanging="360"/>
+      </w:pPr>
+      <w:rPr>
+        <w:rFonts w:hint="default"/>
+      </w:rPr>
+    </w:lvl>
+    <w:lvl w:ilvl="1" w:tplc="04090019" w:tentative="1">
+      <w:start w:val="1"/>
+      <w:numFmt w:val="lowerLetter"/>
+      <w:lvlText w:val="%2."/>
+      <w:lvlJc w:val="left"/>
+      <w:pPr>
+        <w:ind w:left="1440" w:hanging="360"/>
+      </w:pPr>
+    </w:lvl>
+    <w:lvl w:ilvl="2" w:tplc="0409001B" w:tentative="1">
+      <w:start w:val="1"/>
+      <w:numFmt w:val="lowerRoman"/>
+      <w:lvlText w:val="%3."/>
+      <w:lvlJc w:val="right"/>
+      <w:pPr>
+        <w:ind w:left="2160" w:hanging="180"/>
+      </w:pPr>
+    </w:lvl>
+    <w:lvl w:ilvl="3" w:tplc="0409000F" w:tentative="1">
+      <w:start w:val="1"/>
+      <w:numFmt w:val="decimal"/>
+      <w:lvlText w:val="%4."/>
+      <w:lvlJc w:val="left"/>
+      <w:pPr>
+        <w:ind w:left="2880" w:hanging="360"/>
+      </w:pPr>
+    </w:lvl>
+    <w:lvl w:ilvl="4" w:tplc="04090019" w:tentative="1">
+      <w:start w:val="1"/>
+      <w:numFmt w:val="lowerLetter"/>
+      <w:lvlText w:val="%5."/>
+      <w:lvlJc w:val="left"/>
+      <w:pPr>
+        <w:ind w:left="3600" w:hanging="360"/>
+      </w:pPr>
+    </w:lvl>
+    <w:lvl w:ilvl="5" w:tplc="0409001B" w:tentative="1">
+      <w:start w:val="1"/>
+      <w:numFmt w:val="lowerRoman"/>
+      <w:lvlText w:val="%6."/>
+      <w:lvlJc w:val="right"/>
+      <w:pPr>
+        <w:ind w:left="4320" w:hanging="180"/>
+      </w:pPr>
+    </w:lvl>
+    <w:lvl w:ilvl="6" w:tplc="0409000F" w:tentative="1">
+      <w:start w:val="1"/>
+      <w:numFmt w:val="decimal"/>
+      <w:lvlText w:val="%7."/>
+      <w:lvlJc w:val="left"/>
+      <w:pPr>
+        <w:ind w:left="5040" w:hanging="360"/>
+      </w:pPr>
+    </w:lvl>
+    <w:lvl w:ilvl="7" w:tplc="04090019" w:tentative="1">
+      <w:start w:val="1"/>
+      <w:numFmt w:val="lowerLetter"/>
+      <w:lvlText w:val="%8."/>
+      <w:lvlJc w:val="left"/>
+      <w:pPr>
+        <w:ind w:left="5760" w:hanging="360"/>
+      </w:pPr>
+    </w:lvl>
+    <w:lvl w:ilvl="8" w:tplc="0409001B" w:tentative="1">
+      <w:start w:val="1"/>
+      <w:numFmt w:val="lowerRoman"/>
+      <w:lvlText w:val="%9."/>
+      <w:lvlJc w:val="right"/>
+      <w:pPr>
+        <w:ind w:left="6480" w:hanging="180"/>
+      </w:pPr>
+    </w:lvl>
+  </w:abstractNum>
+  <w:abstractNum w:abstractNumId="1">
+    <w:nsid w:val="137E0A4F"/>
+    <w:multiLevelType w:val="hybridMultilevel"/>
+    <w:tmpl w:val="EDDEE4BE"/>
+    <w:lvl w:ilvl="0" w:tplc="0409000F">
+      <w:start w:val="1"/>
+      <w:numFmt w:val="decimal"/>
+      <w:lvlText w:val="%1."/>
+      <w:lvlJc w:val="left"/>
+      <w:pPr>
+        <w:ind w:left="720" w:hanging="360"/>
+      </w:pPr>
+      <w:rPr>
+        <w:rFonts w:hint="default"/>
+      </w:rPr>
+    </w:lvl>
+    <w:lvl w:ilvl="1" w:tplc="04090019" w:tentative="1">
+      <w:start w:val="1"/>
+      <w:numFmt w:val="lowerLetter"/>
+      <w:lvlText w:val="%2."/>
+      <w:lvlJc w:val="left"/>
+      <w:pPr>
+        <w:ind w:left="1440" w:hanging="360"/>
+      </w:pPr>
+    </w:lvl>
+    <w:lvl w:ilvl="2" w:tplc="0409001B" w:tentative="1">
+      <w:start w:val="1"/>
+      <w:numFmt w:val="lowerRoman"/>
+      <w:lvlText w:val="%3."/>
+      <w:lvlJc w:val="right"/>
+      <w:pPr>
+        <w:ind w:left="2160" w:hanging="180"/>
+      </w:pPr>
+    </w:lvl>
+    <w:lvl w:ilvl="3" w:tplc="0409000F" w:tentative="1">
+      <w:start w:val="1"/>
+      <w:numFmt w:val="decimal"/>
+      <w:lvlText w:val="%4."/>
+      <w:lvlJc w:val="left"/>
+      <w:pPr>
+        <w:ind w:left="2880" w:hanging="360"/>
+      </w:pPr>
+    </w:lvl>
+    <w:lvl w:ilvl="4" w:tplc="04090019" w:tentative="1">
+      <w:start w:val="1"/>
+      <w:numFmt w:val="lowerLetter"/>
+      <w:lvlText w:val="%5."/>
+      <w:lvlJc w:val="left"/>
+      <w:pPr>
+        <w:ind w:left="3600" w:hanging="360"/>
+      </w:pPr>
+    </w:lvl>
+    <w:lvl w:ilvl="5" w:tplc="0409001B" w:tentative="1">
+      <w:start w:val="1"/>
+      <w:numFmt w:val="lowerRoman"/>
+      <w:lvlText w:val="%6."/>
+      <w:lvlJc w:val="right"/>
+      <w:pPr>
+        <w:ind w:left="4320" w:hanging="180"/>
+      </w:pPr>
+    </w:lvl>
+    <w:lvl w:ilvl="6" w:tplc="0409000F" w:tentative="1">
+      <w:start w:val="1"/>
+      <w:numFmt w:val="decimal"/>
+      <w:lvlText w:val="%7."/>
+      <w:lvlJc w:val="left"/>
+      <w:pPr>
+        <w:ind w:left="5040" w:hanging="360"/>
+      </w:pPr>
+    </w:lvl>
+    <w:lvl w:ilvl="7" w:tplc="04090019" w:tentative="1">
+      <w:start w:val="1"/>
+      <w:numFmt w:val="lowerLetter"/>
+      <w:lvlText w:val="%8."/>
+      <w:lvlJc w:val="left"/>
+      <w:pPr>
+        <w:ind w:left="5760" w:hanging="360"/>
+      </w:pPr>
+    </w:lvl>
+    <w:lvl w:ilvl="8" w:tplc="0409001B" w:tentative="1">
+      <w:start w:val="1"/>
+      <w:numFmt w:val="lowerRoman"/>
+      <w:lvlText w:val="%9."/>
+      <w:lvlJc w:val="right"/>
+      <w:pPr>
+        <w:ind w:left="6480" w:hanging="180"/>
+      </w:pPr>
+    </w:lvl>
+  </w:abstractNum>
+  <w:abstractNum w:abstractNumId="2">
+    <w:nsid w:val="155D4FAF"/>
+    <w:multiLevelType w:val="hybridMultilevel"/>
+    <w:tmpl w:val="62CCB9F2"/>
+    <w:lvl w:ilvl="0" w:tplc="0409000F">
+      <w:start w:val="1"/>
+      <w:numFmt w:val="decimal"/>
+      <w:lvlText w:val="%1."/>
+      <w:lvlJc w:val="left"/>
+      <w:pPr>
+        <w:ind w:left="720" w:hanging="360"/>
+      </w:pPr>
+      <w:rPr>
+        <w:rFonts w:hint="default"/>
+      </w:rPr>
+    </w:lvl>
+    <w:lvl w:ilvl="1" w:tplc="04090019" w:tentative="1">
+      <w:start w:val="1"/>
+      <w:numFmt w:val="lowerLetter"/>
+      <w:lvlText w:val="%2."/>
+      <w:lvlJc w:val="left"/>
+      <w:pPr>
+        <w:ind w:left="1440" w:hanging="360"/>
+      </w:pPr>
+    </w:lvl>
+    <w:lvl w:ilvl="2" w:tplc="0409001B" w:tentative="1">
+      <w:start w:val="1"/>
+      <w:numFmt w:val="lowerRoman"/>
+      <w:lvlText w:val="%3."/>
+      <w:lvlJc w:val="right"/>
+      <w:pPr>
+        <w:ind w:left="2160" w:hanging="180"/>
+      </w:pPr>
+    </w:lvl>
+    <w:lvl w:ilvl="3" w:tplc="0409000F" w:tentative="1">
+      <w:start w:val="1"/>
+      <w:numFmt w:val="decimal"/>
+      <w:lvlText w:val="%4."/>
+      <w:lvlJc w:val="left"/>
+      <w:pPr>
+        <w:ind w:left="2880" w:hanging="360"/>
+      </w:pPr>
+    </w:lvl>
+    <w:lvl w:ilvl="4" w:tplc="04090019" w:tentative="1">
+      <w:start w:val="1"/>
+      <w:numFmt w:val="lowerLetter"/>
+      <w:lvlText w:val="%5."/>
+      <w:lvlJc w:val="left"/>
+      <w:pPr>
+        <w:ind w:left="3600" w:hanging="360"/>
+      </w:pPr>
+    </w:lvl>
+    <w:lvl w:ilvl="5" w:tplc="0409001B" w:tentative="1">
+      <w:start w:val="1"/>
+      <w:numFmt w:val="lowerRoman"/>
+      <w:lvlText w:val="%6."/>
+      <w:lvlJc w:val="right"/>
+      <w:pPr>
+        <w:ind w:left="4320" w:hanging="180"/>
+      </w:pPr>
+    </w:lvl>
+    <w:lvl w:ilvl="6" w:tplc="0409000F" w:tentative="1">
+      <w:start w:val="1"/>
+      <w:numFmt w:val="decimal"/>
+      <w:lvlText w:val="%7."/>
+      <w:lvlJc w:val="left"/>
+      <w:pPr>
+        <w:ind w:left="5040" w:hanging="360"/>
+      </w:pPr>
+    </w:lvl>
+    <w:lvl w:ilvl="7" w:tplc="04090019" w:tentative="1">
+      <w:start w:val="1"/>
+      <w:numFmt w:val="lowerLetter"/>
+      <w:lvlText w:val="%8."/>
+      <w:lvlJc w:val="left"/>
+      <w:pPr>
+        <w:ind w:left="5760" w:hanging="360"/>
+      </w:pPr>
+    </w:lvl>
+    <w:lvl w:ilvl="8" w:tplc="0409001B" w:tentative="1">
+      <w:start w:val="1"/>
+      <w:numFmt w:val="lowerRoman"/>
+      <w:lvlText w:val="%9."/>
+      <w:lvlJc w:val="right"/>
+      <w:pPr>
+        <w:ind w:left="6480" w:hanging="180"/>
+      </w:pPr>
+    </w:lvl>
+  </w:abstractNum>
+  <w:abstractNum w:abstractNumId="3">
+    <w:nsid w:val="1FB35D92"/>
+    <w:multiLevelType w:val="hybridMultilevel"/>
+    <w:tmpl w:val="384AE2C8"/>
+    <w:lvl w:ilvl="0" w:tplc="9EA0D43A">
+      <w:start w:val="1"/>
+      <w:numFmt w:val="decimal"/>
+      <w:lvlText w:val="%1."/>
+      <w:lvlJc w:val="left"/>
+      <w:pPr>
+        <w:ind w:left="1080" w:hanging="360"/>
+      </w:pPr>
+      <w:rPr>
+        <w:rFonts w:asciiTheme="minorHAnsi" w:eastAsiaTheme="minorHAnsi" w:hAnsiTheme="minorHAnsi" w:cstheme="minorBidi"/>
+      </w:rPr>
+    </w:lvl>
+    <w:lvl w:ilvl="1" w:tplc="04090019" w:tentative="1">
+      <w:start w:val="1"/>
+      <w:numFmt w:val="lowerLetter"/>
+      <w:lvlText w:val="%2."/>
+      <w:lvlJc w:val="left"/>
+      <w:pPr>
+        <w:ind w:left="1800" w:hanging="360"/>
+      </w:pPr>
+    </w:lvl>
+    <w:lvl w:ilvl="2" w:tplc="0409001B" w:tentative="1">
+      <w:start w:val="1"/>
+      <w:numFmt w:val="lowerRoman"/>
+      <w:lvlText w:val="%3."/>
+      <w:lvlJc w:val="right"/>
+      <w:pPr>
+        <w:ind w:left="2520" w:hanging="180"/>
+      </w:pPr>
+    </w:lvl>
+    <w:lvl w:ilvl="3" w:tplc="0409000F" w:tentative="1">
+      <w:start w:val="1"/>
+      <w:numFmt w:val="decimal"/>
+      <w:lvlText w:val="%4."/>
+      <w:lvlJc w:val="left"/>
+      <w:pPr>
+        <w:ind w:left="3240" w:hanging="360"/>
+      </w:pPr>
+    </w:lvl>
+    <w:lvl w:ilvl="4" w:tplc="04090019" w:tentative="1">
+      <w:start w:val="1"/>
+      <w:numFmt w:val="lowerLetter"/>
+      <w:lvlText w:val="%5."/>
+      <w:lvlJc w:val="left"/>
+      <w:pPr>
+        <w:ind w:left="3960" w:hanging="360"/>
+      </w:pPr>
+    </w:lvl>
+    <w:lvl w:ilvl="5" w:tplc="0409001B" w:tentative="1">
+      <w:start w:val="1"/>
+      <w:numFmt w:val="lowerRoman"/>
+      <w:lvlText w:val="%6."/>
+      <w:lvlJc w:val="right"/>
+      <w:pPr>
+        <w:ind w:left="4680" w:hanging="180"/>
+      </w:pPr>
+    </w:lvl>
+    <w:lvl w:ilvl="6" w:tplc="0409000F" w:tentative="1">
+      <w:start w:val="1"/>
+      <w:numFmt w:val="decimal"/>
+      <w:lvlText w:val="%7."/>
+      <w:lvlJc w:val="left"/>
+      <w:pPr>
+        <w:ind w:left="5400" w:hanging="360"/>
+      </w:pPr>
+    </w:lvl>
+    <w:lvl w:ilvl="7" w:tplc="04090019" w:tentative="1">
+      <w:start w:val="1"/>
+      <w:numFmt w:val="lowerLetter"/>
+      <w:lvlText w:val="%8."/>
+      <w:lvlJc w:val="left"/>
+      <w:pPr>
+        <w:ind w:left="6120" w:hanging="360"/>
+      </w:pPr>
+    </w:lvl>
+    <w:lvl w:ilvl="8" w:tplc="0409001B" w:tentative="1">
+      <w:start w:val="1"/>
+      <w:numFmt w:val="lowerRoman"/>
+      <w:lvlText w:val="%9."/>
+      <w:lvlJc w:val="right"/>
+      <w:pPr>
+        <w:ind w:left="6840" w:hanging="180"/>
+      </w:pPr>
+    </w:lvl>
+  </w:abstractNum>
+  <w:abstractNum w:abstractNumId="4">
     <w:nsid w:val="23215649"/>
     <w:multiLevelType w:val="hybridMultilevel"/>
     <w:tmpl w:val="90AC916C"/>
@@ -1122,7 +2052,185 @@
       </w:pPr>
     </w:lvl>
   </w:abstractNum>
-  <w:abstractNum w:abstractNumId="1">
+  <w:abstractNum w:abstractNumId="5">
+    <w:nsid w:val="24A62187"/>
+    <w:multiLevelType w:val="hybridMultilevel"/>
+    <w:tmpl w:val="878ECA8E"/>
+    <w:lvl w:ilvl="0" w:tplc="96467AE8">
+      <w:start w:val="1"/>
+      <w:numFmt w:val="decimal"/>
+      <w:lvlText w:val="%1."/>
+      <w:lvlJc w:val="left"/>
+      <w:pPr>
+        <w:ind w:left="660" w:hanging="360"/>
+      </w:pPr>
+      <w:rPr>
+        <w:rFonts w:hint="default"/>
+      </w:rPr>
+    </w:lvl>
+    <w:lvl w:ilvl="1" w:tplc="04090019" w:tentative="1">
+      <w:start w:val="1"/>
+      <w:numFmt w:val="lowerLetter"/>
+      <w:lvlText w:val="%2."/>
+      <w:lvlJc w:val="left"/>
+      <w:pPr>
+        <w:ind w:left="1380" w:hanging="360"/>
+      </w:pPr>
+    </w:lvl>
+    <w:lvl w:ilvl="2" w:tplc="0409001B" w:tentative="1">
+      <w:start w:val="1"/>
+      <w:numFmt w:val="lowerRoman"/>
+      <w:lvlText w:val="%3."/>
+      <w:lvlJc w:val="right"/>
+      <w:pPr>
+        <w:ind w:left="2100" w:hanging="180"/>
+      </w:pPr>
+    </w:lvl>
+    <w:lvl w:ilvl="3" w:tplc="0409000F" w:tentative="1">
+      <w:start w:val="1"/>
+      <w:numFmt w:val="decimal"/>
+      <w:lvlText w:val="%4."/>
+      <w:lvlJc w:val="left"/>
+      <w:pPr>
+        <w:ind w:left="2820" w:hanging="360"/>
+      </w:pPr>
+    </w:lvl>
+    <w:lvl w:ilvl="4" w:tplc="04090019" w:tentative="1">
+      <w:start w:val="1"/>
+      <w:numFmt w:val="lowerLetter"/>
+      <w:lvlText w:val="%5."/>
+      <w:lvlJc w:val="left"/>
+      <w:pPr>
+        <w:ind w:left="3540" w:hanging="360"/>
+      </w:pPr>
+    </w:lvl>
+    <w:lvl w:ilvl="5" w:tplc="0409001B" w:tentative="1">
+      <w:start w:val="1"/>
+      <w:numFmt w:val="lowerRoman"/>
+      <w:lvlText w:val="%6."/>
+      <w:lvlJc w:val="right"/>
+      <w:pPr>
+        <w:ind w:left="4260" w:hanging="180"/>
+      </w:pPr>
+    </w:lvl>
+    <w:lvl w:ilvl="6" w:tplc="0409000F" w:tentative="1">
+      <w:start w:val="1"/>
+      <w:numFmt w:val="decimal"/>
+      <w:lvlText w:val="%7."/>
+      <w:lvlJc w:val="left"/>
+      <w:pPr>
+        <w:ind w:left="4980" w:hanging="360"/>
+      </w:pPr>
+    </w:lvl>
+    <w:lvl w:ilvl="7" w:tplc="04090019" w:tentative="1">
+      <w:start w:val="1"/>
+      <w:numFmt w:val="lowerLetter"/>
+      <w:lvlText w:val="%8."/>
+      <w:lvlJc w:val="left"/>
+      <w:pPr>
+        <w:ind w:left="5700" w:hanging="360"/>
+      </w:pPr>
+    </w:lvl>
+    <w:lvl w:ilvl="8" w:tplc="0409001B" w:tentative="1">
+      <w:start w:val="1"/>
+      <w:numFmt w:val="lowerRoman"/>
+      <w:lvlText w:val="%9."/>
+      <w:lvlJc w:val="right"/>
+      <w:pPr>
+        <w:ind w:left="6420" w:hanging="180"/>
+      </w:pPr>
+    </w:lvl>
+  </w:abstractNum>
+  <w:abstractNum w:abstractNumId="6">
+    <w:nsid w:val="33E505C7"/>
+    <w:multiLevelType w:val="hybridMultilevel"/>
+    <w:tmpl w:val="9FC60640"/>
+    <w:lvl w:ilvl="0" w:tplc="86943CC4">
+      <w:start w:val="1"/>
+      <w:numFmt w:val="decimal"/>
+      <w:lvlText w:val="%1."/>
+      <w:lvlJc w:val="left"/>
+      <w:pPr>
+        <w:ind w:left="660" w:hanging="360"/>
+      </w:pPr>
+      <w:rPr>
+        <w:rFonts w:hint="default"/>
+      </w:rPr>
+    </w:lvl>
+    <w:lvl w:ilvl="1" w:tplc="04090019" w:tentative="1">
+      <w:start w:val="1"/>
+      <w:numFmt w:val="lowerLetter"/>
+      <w:lvlText w:val="%2."/>
+      <w:lvlJc w:val="left"/>
+      <w:pPr>
+        <w:ind w:left="1380" w:hanging="360"/>
+      </w:pPr>
+    </w:lvl>
+    <w:lvl w:ilvl="2" w:tplc="0409001B" w:tentative="1">
+      <w:start w:val="1"/>
+      <w:numFmt w:val="lowerRoman"/>
+      <w:lvlText w:val="%3."/>
+      <w:lvlJc w:val="right"/>
+      <w:pPr>
+        <w:ind w:left="2100" w:hanging="180"/>
+      </w:pPr>
+    </w:lvl>
+    <w:lvl w:ilvl="3" w:tplc="0409000F" w:tentative="1">
+      <w:start w:val="1"/>
+      <w:numFmt w:val="decimal"/>
+      <w:lvlText w:val="%4."/>
+      <w:lvlJc w:val="left"/>
+      <w:pPr>
+        <w:ind w:left="2820" w:hanging="360"/>
+      </w:pPr>
+    </w:lvl>
+    <w:lvl w:ilvl="4" w:tplc="04090019" w:tentative="1">
+      <w:start w:val="1"/>
+      <w:numFmt w:val="lowerLetter"/>
+      <w:lvlText w:val="%5."/>
+      <w:lvlJc w:val="left"/>
+      <w:pPr>
+        <w:ind w:left="3540" w:hanging="360"/>
+      </w:pPr>
+    </w:lvl>
+    <w:lvl w:ilvl="5" w:tplc="0409001B" w:tentative="1">
+      <w:start w:val="1"/>
+      <w:numFmt w:val="lowerRoman"/>
+      <w:lvlText w:val="%6."/>
+      <w:lvlJc w:val="right"/>
+      <w:pPr>
+        <w:ind w:left="4260" w:hanging="180"/>
+      </w:pPr>
+    </w:lvl>
+    <w:lvl w:ilvl="6" w:tplc="0409000F" w:tentative="1">
+      <w:start w:val="1"/>
+      <w:numFmt w:val="decimal"/>
+      <w:lvlText w:val="%7."/>
+      <w:lvlJc w:val="left"/>
+      <w:pPr>
+        <w:ind w:left="4980" w:hanging="360"/>
+      </w:pPr>
+    </w:lvl>
+    <w:lvl w:ilvl="7" w:tplc="04090019" w:tentative="1">
+      <w:start w:val="1"/>
+      <w:numFmt w:val="lowerLetter"/>
+      <w:lvlText w:val="%8."/>
+      <w:lvlJc w:val="left"/>
+      <w:pPr>
+        <w:ind w:left="5700" w:hanging="360"/>
+      </w:pPr>
+    </w:lvl>
+    <w:lvl w:ilvl="8" w:tplc="0409001B" w:tentative="1">
+      <w:start w:val="1"/>
+      <w:numFmt w:val="lowerRoman"/>
+      <w:lvlText w:val="%9."/>
+      <w:lvlJc w:val="right"/>
+      <w:pPr>
+        <w:ind w:left="6420" w:hanging="180"/>
+      </w:pPr>
+    </w:lvl>
+  </w:abstractNum>
+  <w:abstractNum w:abstractNumId="7">
     <w:nsid w:val="35937A79"/>
     <w:multiLevelType w:val="hybridMultilevel"/>
     <w:tmpl w:val="E6E0BD7C"/>
@@ -1211,7 +2319,7 @@
       </w:pPr>
     </w:lvl>
   </w:abstractNum>
-  <w:abstractNum w:abstractNumId="2">
+  <w:abstractNum w:abstractNumId="8">
     <w:nsid w:val="3B8632F7"/>
     <w:multiLevelType w:val="hybridMultilevel"/>
     <w:tmpl w:val="552AA206"/>
@@ -1300,7 +2408,7 @@
       </w:pPr>
     </w:lvl>
   </w:abstractNum>
-  <w:abstractNum w:abstractNumId="3">
+  <w:abstractNum w:abstractNumId="9">
     <w:nsid w:val="41895F1D"/>
     <w:multiLevelType w:val="hybridMultilevel"/>
     <w:tmpl w:val="30E2DE46"/>
@@ -1389,7 +2497,96 @@
       </w:pPr>
     </w:lvl>
   </w:abstractNum>
-  <w:abstractNum w:abstractNumId="4">
+  <w:abstractNum w:abstractNumId="10">
+    <w:nsid w:val="4E7D5C0F"/>
+    <w:multiLevelType w:val="hybridMultilevel"/>
+    <w:tmpl w:val="14405AA0"/>
+    <w:lvl w:ilvl="0" w:tplc="0409000F">
+      <w:start w:val="1"/>
+      <w:numFmt w:val="decimal"/>
+      <w:lvlText w:val="%1."/>
+      <w:lvlJc w:val="left"/>
+      <w:pPr>
+        <w:ind w:left="720" w:hanging="360"/>
+      </w:pPr>
+      <w:rPr>
+        <w:rFonts w:hint="default"/>
+      </w:rPr>
+    </w:lvl>
+    <w:lvl w:ilvl="1" w:tplc="04090019" w:tentative="1">
+      <w:start w:val="1"/>
+      <w:numFmt w:val="lowerLetter"/>
+      <w:lvlText w:val="%2."/>
+      <w:lvlJc w:val="left"/>
+      <w:pPr>
+        <w:ind w:left="1440" w:hanging="360"/>
+      </w:pPr>
+    </w:lvl>
+    <w:lvl w:ilvl="2" w:tplc="0409001B" w:tentative="1">
+      <w:start w:val="1"/>
+      <w:numFmt w:val="lowerRoman"/>
+      <w:lvlText w:val="%3."/>
+      <w:lvlJc w:val="right"/>
+      <w:pPr>
+        <w:ind w:left="2160" w:hanging="180"/>
+      </w:pPr>
+    </w:lvl>
+    <w:lvl w:ilvl="3" w:tplc="0409000F" w:tentative="1">
+      <w:start w:val="1"/>
+      <w:numFmt w:val="decimal"/>
+      <w:lvlText w:val="%4."/>
+      <w:lvlJc w:val="left"/>
+      <w:pPr>
+        <w:ind w:left="2880" w:hanging="360"/>
+      </w:pPr>
+    </w:lvl>
+    <w:lvl w:ilvl="4" w:tplc="04090019" w:tentative="1">
+      <w:start w:val="1"/>
+      <w:numFmt w:val="lowerLetter"/>
+      <w:lvlText w:val="%5."/>
+      <w:lvlJc w:val="left"/>
+      <w:pPr>
+        <w:ind w:left="3600" w:hanging="360"/>
+      </w:pPr>
+    </w:lvl>
+    <w:lvl w:ilvl="5" w:tplc="0409001B" w:tentative="1">
+      <w:start w:val="1"/>
+      <w:numFmt w:val="lowerRoman"/>
+      <w:lvlText w:val="%6."/>
+      <w:lvlJc w:val="right"/>
+      <w:pPr>
+        <w:ind w:left="4320" w:hanging="180"/>
+      </w:pPr>
+    </w:lvl>
+    <w:lvl w:ilvl="6" w:tplc="0409000F" w:tentative="1">
+      <w:start w:val="1"/>
+      <w:numFmt w:val="decimal"/>
+      <w:lvlText w:val="%7."/>
+      <w:lvlJc w:val="left"/>
+      <w:pPr>
+        <w:ind w:left="5040" w:hanging="360"/>
+      </w:pPr>
+    </w:lvl>
+    <w:lvl w:ilvl="7" w:tplc="04090019" w:tentative="1">
+      <w:start w:val="1"/>
+      <w:numFmt w:val="lowerLetter"/>
+      <w:lvlText w:val="%8."/>
+      <w:lvlJc w:val="left"/>
+      <w:pPr>
+        <w:ind w:left="5760" w:hanging="360"/>
+      </w:pPr>
+    </w:lvl>
+    <w:lvl w:ilvl="8" w:tplc="0409001B" w:tentative="1">
+      <w:start w:val="1"/>
+      <w:numFmt w:val="lowerRoman"/>
+      <w:lvlText w:val="%9."/>
+      <w:lvlJc w:val="right"/>
+      <w:pPr>
+        <w:ind w:left="6480" w:hanging="180"/>
+      </w:pPr>
+    </w:lvl>
+  </w:abstractNum>
+  <w:abstractNum w:abstractNumId="11">
     <w:nsid w:val="54FB58A4"/>
     <w:multiLevelType w:val="hybridMultilevel"/>
     <w:tmpl w:val="F6968D90"/>
@@ -1478,20 +2675,133 @@
       </w:pPr>
     </w:lvl>
   </w:abstractNum>
+  <w:abstractNum w:abstractNumId="12">
+    <w:nsid w:val="7ED74468"/>
+    <w:multiLevelType w:val="hybridMultilevel"/>
+    <w:tmpl w:val="88E8A6EE"/>
+    <w:lvl w:ilvl="0" w:tplc="0409000F">
+      <w:start w:val="1"/>
+      <w:numFmt w:val="decimal"/>
+      <w:lvlText w:val="%1."/>
+      <w:lvlJc w:val="left"/>
+      <w:pPr>
+        <w:ind w:left="720" w:hanging="360"/>
+      </w:pPr>
+      <w:rPr>
+        <w:rFonts w:hint="default"/>
+      </w:rPr>
+    </w:lvl>
+    <w:lvl w:ilvl="1" w:tplc="04090019" w:tentative="1">
+      <w:start w:val="1"/>
+      <w:numFmt w:val="lowerLetter"/>
+      <w:lvlText w:val="%2."/>
+      <w:lvlJc w:val="left"/>
+      <w:pPr>
+        <w:ind w:left="1440" w:hanging="360"/>
+      </w:pPr>
+    </w:lvl>
+    <w:lvl w:ilvl="2" w:tplc="0409001B" w:tentative="1">
+      <w:start w:val="1"/>
+      <w:numFmt w:val="lowerRoman"/>
+      <w:lvlText w:val="%3."/>
+      <w:lvlJc w:val="right"/>
+      <w:pPr>
+        <w:ind w:left="2160" w:hanging="180"/>
+      </w:pPr>
+    </w:lvl>
+    <w:lvl w:ilvl="3" w:tplc="0409000F" w:tentative="1">
+      <w:start w:val="1"/>
+      <w:numFmt w:val="decimal"/>
+      <w:lvlText w:val="%4."/>
+      <w:lvlJc w:val="left"/>
+      <w:pPr>
+        <w:ind w:left="2880" w:hanging="360"/>
+      </w:pPr>
+    </w:lvl>
+    <w:lvl w:ilvl="4" w:tplc="04090019" w:tentative="1">
+      <w:start w:val="1"/>
+      <w:numFmt w:val="lowerLetter"/>
+      <w:lvlText w:val="%5."/>
+      <w:lvlJc w:val="left"/>
+      <w:pPr>
+        <w:ind w:left="3600" w:hanging="360"/>
+      </w:pPr>
+    </w:lvl>
+    <w:lvl w:ilvl="5" w:tplc="0409001B" w:tentative="1">
+      <w:start w:val="1"/>
+      <w:numFmt w:val="lowerRoman"/>
+      <w:lvlText w:val="%6."/>
+      <w:lvlJc w:val="right"/>
+      <w:pPr>
+        <w:ind w:left="4320" w:hanging="180"/>
+      </w:pPr>
+    </w:lvl>
+    <w:lvl w:ilvl="6" w:tplc="0409000F" w:tentative="1">
+      <w:start w:val="1"/>
+      <w:numFmt w:val="decimal"/>
+      <w:lvlText w:val="%7."/>
+      <w:lvlJc w:val="left"/>
+      <w:pPr>
+        <w:ind w:left="5040" w:hanging="360"/>
+      </w:pPr>
+    </w:lvl>
+    <w:lvl w:ilvl="7" w:tplc="04090019" w:tentative="1">
+      <w:start w:val="1"/>
+      <w:numFmt w:val="lowerLetter"/>
+      <w:lvlText w:val="%8."/>
+      <w:lvlJc w:val="left"/>
+      <w:pPr>
+        <w:ind w:left="5760" w:hanging="360"/>
+      </w:pPr>
+    </w:lvl>
+    <w:lvl w:ilvl="8" w:tplc="0409001B" w:tentative="1">
+      <w:start w:val="1"/>
+      <w:numFmt w:val="lowerRoman"/>
+      <w:lvlText w:val="%9."/>
+      <w:lvlJc w:val="right"/>
+      <w:pPr>
+        <w:ind w:left="6480" w:hanging="180"/>
+      </w:pPr>
+    </w:lvl>
+  </w:abstractNum>
   <w:num w:numId="1">
+    <w:abstractNumId w:val="8"/>
+  </w:num>
+  <w:num w:numId="2">
+    <w:abstractNumId w:val="11"/>
+  </w:num>
+  <w:num w:numId="3">
+    <w:abstractNumId w:val="9"/>
+  </w:num>
+  <w:num w:numId="4">
+    <w:abstractNumId w:val="7"/>
+  </w:num>
+  <w:num w:numId="5">
+    <w:abstractNumId w:val="4"/>
+  </w:num>
+  <w:num w:numId="6">
+    <w:abstractNumId w:val="0"/>
+  </w:num>
+  <w:num w:numId="7">
+    <w:abstractNumId w:val="5"/>
+  </w:num>
+  <w:num w:numId="8">
+    <w:abstractNumId w:val="6"/>
+  </w:num>
+  <w:num w:numId="9">
+    <w:abstractNumId w:val="12"/>
+  </w:num>
+  <w:num w:numId="10">
     <w:abstractNumId w:val="2"/>
   </w:num>
-  <w:num w:numId="2">
-    <w:abstractNumId w:val="4"/>
+  <w:num w:numId="11">
+    <w:abstractNumId w:val="1"/>
   </w:num>
-  <w:num w:numId="3">
+  <w:num w:numId="12">
     <w:abstractNumId w:val="3"/>
   </w:num>
-  <w:num w:numId="4">
-    <w:abstractNumId w:val="1"/>
-  </w:num>
-  <w:num w:numId="5">
-    <w:abstractNumId w:val="0"/>
+  <w:num w:numId="13">
+    <w:abstractNumId w:val="10"/>
   </w:num>
 </w:numbering>
 </file>

</xml_diff>